<commit_message>
Adds some more stub definitions to the TESTS.cpp as well as adding their tables to the Word document
</commit_message>
<xml_diff>
--- a/DOCUMENTATION/Test Report.docx
+++ b/DOCUMENTATION/Test Report.docx
@@ -15,6 +15,48 @@
         <w:pStyle w:val="Heading1"/>
       </w:pPr>
       <w:r>
+        <w:t>User</w:t>
+      </w:r>
+    </w:p>
+    <w:p/>
+    <w:p>
+      <w:pPr>
+        <w:pStyle w:val="Heading1"/>
+      </w:pPr>
+      <w:r>
+        <w:t>Testing Conditions</w:t>
+      </w:r>
+    </w:p>
+    <w:p>
+      <w:r>
+        <w:t>All tests were performed on a 64-bit version of Windows 10 Professional using an 8</w:t>
+      </w:r>
+      <w:r>
+        <w:rPr>
+          <w:vertAlign w:val="superscript"/>
+        </w:rPr>
+        <w:t>th</w:t>
+      </w:r>
+      <w:r>
+        <w:t xml:space="preserve"> generation Intel i5 CPU with 16GB of physical memory (RAM) available. The tests were all run on an x86 version of the software – except for if a System.OutOfMemoryException occurred where the test was then run again on an x64 version of the software</w:t>
+      </w:r>
+      <w:r>
+        <w:t xml:space="preserve"> to see if the exception</w:t>
+      </w:r>
+      <w:bookmarkStart w:id="0" w:name="_GoBack"/>
+      <w:bookmarkEnd w:id="0"/>
+      <w:r>
+        <w:t xml:space="preserve"> repeated</w:t>
+      </w:r>
+      <w:r>
+        <w:t xml:space="preserve">. </w:t>
+      </w:r>
+    </w:p>
+    <w:p>
+      <w:pPr>
+        <w:pStyle w:val="Heading1"/>
+      </w:pPr>
+      <w:r>
         <w:t>General Functionality</w:t>
       </w:r>
     </w:p>
@@ -70,6 +112,7 @@
     </w:p>
     <w:p>
       <w:r>
+        <w:lastRenderedPageBreak/>
         <w:t>Test No. 4b is to make sure that the active working directory changes to the one that the user selected from the dialog box. Figures 5 and 6 demonstrate that this is the case, first by selecting the folder from the dialog box and then updating the displayed path on the software window to reflect those changes.</w:t>
       </w:r>
     </w:p>
@@ -92,7 +135,6 @@
     </w:p>
     <w:p>
       <w:r>
-        <w:lastRenderedPageBreak/>
         <w:t>Test No. 4d shows what happens when loading slightly less common image file types: GIF, TIFF and WEBP. These images</w:t>
       </w:r>
       <w:r>
@@ -181,6 +223,7 @@
         <w:pStyle w:val="Heading1"/>
       </w:pPr>
       <w:r>
+        <w:lastRenderedPageBreak/>
         <w:t>Classes</w:t>
       </w:r>
     </w:p>
@@ -219,7 +262,6 @@
     </w:p>
     <w:p>
       <w:r>
-        <w:lastRenderedPageBreak/>
         <w:t xml:space="preserve">Test No. 9b checks to see that an existing class can be removed. </w:t>
       </w:r>
       <w:r>
@@ -292,8 +334,6 @@
       <w:r>
         <w:t>Unfortunately, I have been having lots of difficulty when trying to get testing frameworks to function correctly with the project that we have. I have tried to use Google.Test, Boost-UTF and also Microsoft’s Testing Framework for C++. I have had the most success with the latter of those in that I can get a test to run, however the test project for some reason does not recognise the majority of the functions in the actual project.</w:t>
       </w:r>
-      <w:bookmarkStart w:id="0" w:name="_GoBack"/>
-      <w:bookmarkEnd w:id="0"/>
     </w:p>
     <w:sectPr>
       <w:pgSz w:w="11906" w:h="16838"/>

</xml_diff>